<commit_message>
Update for first class
</commit_message>
<xml_diff>
--- a/files/CS373/CSCI373CourseHandbookEdition27.docx
+++ b/files/CS373/CSCI373CourseHandbookEdition27.docx
@@ -258,7 +258,7 @@
         </w:rPr>
         <w:fldChar w:fldCharType="separate"/>
       </w:r>
-      <w:hyperlink w:anchor="_Toc174958734" w:history="1">
+      <w:hyperlink w:anchor="_Toc175563268" w:history="1">
         <w:r>
           <w:rPr>
             <w:rStyle w:val="Hyperlink"/>
@@ -285,7 +285,7 @@
             <w:noProof/>
             <w:webHidden/>
           </w:rPr>
-          <w:instrText xml:space="preserve"> PAGEREF _Toc174958734 \h </w:instrText>
+          <w:instrText xml:space="preserve"> PAGEREF _Toc175563268 \h </w:instrText>
         </w:r>
         <w:r>
           <w:rPr>
@@ -330,7 +330,7 @@
           <w14:ligatures w14:val="standardContextual"/>
         </w:rPr>
       </w:pPr>
-      <w:hyperlink w:anchor="_Toc174958735" w:history="1">
+      <w:hyperlink w:anchor="_Toc175563269" w:history="1">
         <w:r>
           <w:rPr>
             <w:rStyle w:val="Hyperlink"/>
@@ -357,7 +357,7 @@
             <w:noProof/>
             <w:webHidden/>
           </w:rPr>
-          <w:instrText xml:space="preserve"> PAGEREF _Toc174958735 \h </w:instrText>
+          <w:instrText xml:space="preserve"> PAGEREF _Toc175563269 \h </w:instrText>
         </w:r>
         <w:r>
           <w:rPr>
@@ -402,7 +402,7 @@
           <w14:ligatures w14:val="standardContextual"/>
         </w:rPr>
       </w:pPr>
-      <w:hyperlink w:anchor="_Toc174958736" w:history="1">
+      <w:hyperlink w:anchor="_Toc175563270" w:history="1">
         <w:r>
           <w:rPr>
             <w:rStyle w:val="Hyperlink"/>
@@ -429,7 +429,7 @@
             <w:noProof/>
             <w:webHidden/>
           </w:rPr>
-          <w:instrText xml:space="preserve"> PAGEREF _Toc174958736 \h </w:instrText>
+          <w:instrText xml:space="preserve"> PAGEREF _Toc175563270 \h </w:instrText>
         </w:r>
         <w:r>
           <w:rPr>
@@ -474,7 +474,7 @@
           <w14:ligatures w14:val="standardContextual"/>
         </w:rPr>
       </w:pPr>
-      <w:hyperlink w:anchor="_Toc174958737" w:history="1">
+      <w:hyperlink w:anchor="_Toc175563271" w:history="1">
         <w:r>
           <w:rPr>
             <w:rStyle w:val="Hyperlink"/>
@@ -501,7 +501,7 @@
             <w:noProof/>
             <w:webHidden/>
           </w:rPr>
-          <w:instrText xml:space="preserve"> PAGEREF _Toc174958737 \h </w:instrText>
+          <w:instrText xml:space="preserve"> PAGEREF _Toc175563271 \h </w:instrText>
         </w:r>
         <w:r>
           <w:rPr>
@@ -546,7 +546,7 @@
           <w14:ligatures w14:val="standardContextual"/>
         </w:rPr>
       </w:pPr>
-      <w:hyperlink w:anchor="_Toc174958738" w:history="1">
+      <w:hyperlink w:anchor="_Toc175563272" w:history="1">
         <w:r>
           <w:rPr>
             <w:rStyle w:val="Hyperlink"/>
@@ -573,7 +573,7 @@
             <w:noProof/>
             <w:webHidden/>
           </w:rPr>
-          <w:instrText xml:space="preserve"> PAGEREF _Toc174958738 \h </w:instrText>
+          <w:instrText xml:space="preserve"> PAGEREF _Toc175563272 \h </w:instrText>
         </w:r>
         <w:r>
           <w:rPr>
@@ -618,7 +618,7 @@
           <w14:ligatures w14:val="standardContextual"/>
         </w:rPr>
       </w:pPr>
-      <w:hyperlink w:anchor="_Toc174958739" w:history="1">
+      <w:hyperlink w:anchor="_Toc175563273" w:history="1">
         <w:r>
           <w:rPr>
             <w:rStyle w:val="Hyperlink"/>
@@ -645,7 +645,7 @@
             <w:noProof/>
             <w:webHidden/>
           </w:rPr>
-          <w:instrText xml:space="preserve"> PAGEREF _Toc174958739 \h </w:instrText>
+          <w:instrText xml:space="preserve"> PAGEREF _Toc175563273 \h </w:instrText>
         </w:r>
         <w:r>
           <w:rPr>
@@ -694,7 +694,7 @@
           <w14:ligatures w14:val="standardContextual"/>
         </w:rPr>
       </w:pPr>
-      <w:hyperlink w:anchor="_Toc174958740" w:history="1">
+      <w:hyperlink w:anchor="_Toc175563274" w:history="1">
         <w:r>
           <w:rPr>
             <w:rStyle w:val="Hyperlink"/>
@@ -721,7 +721,7 @@
             <w:noProof/>
             <w:webHidden/>
           </w:rPr>
-          <w:instrText xml:space="preserve"> PAGEREF _Toc174958740 \h </w:instrText>
+          <w:instrText xml:space="preserve"> PAGEREF _Toc175563274 \h </w:instrText>
         </w:r>
         <w:r>
           <w:rPr>
@@ -766,7 +766,7 @@
           <w14:ligatures w14:val="standardContextual"/>
         </w:rPr>
       </w:pPr>
-      <w:hyperlink w:anchor="_Toc174958741" w:history="1">
+      <w:hyperlink w:anchor="_Toc175563275" w:history="1">
         <w:r>
           <w:rPr>
             <w:rStyle w:val="Hyperlink"/>
@@ -793,7 +793,7 @@
             <w:noProof/>
             <w:webHidden/>
           </w:rPr>
-          <w:instrText xml:space="preserve"> PAGEREF _Toc174958741 \h </w:instrText>
+          <w:instrText xml:space="preserve"> PAGEREF _Toc175563275 \h </w:instrText>
         </w:r>
         <w:r>
           <w:rPr>
@@ -838,7 +838,7 @@
           <w14:ligatures w14:val="standardContextual"/>
         </w:rPr>
       </w:pPr>
-      <w:hyperlink w:anchor="_Toc174958742" w:history="1">
+      <w:hyperlink w:anchor="_Toc175563276" w:history="1">
         <w:r>
           <w:rPr>
             <w:rStyle w:val="Hyperlink"/>
@@ -865,7 +865,7 @@
             <w:noProof/>
             <w:webHidden/>
           </w:rPr>
-          <w:instrText xml:space="preserve"> PAGEREF _Toc174958742 \h </w:instrText>
+          <w:instrText xml:space="preserve"> PAGEREF _Toc175563276 \h </w:instrText>
         </w:r>
         <w:r>
           <w:rPr>
@@ -914,7 +914,7 @@
           <w14:ligatures w14:val="standardContextual"/>
         </w:rPr>
       </w:pPr>
-      <w:hyperlink w:anchor="_Toc174958743" w:history="1">
+      <w:hyperlink w:anchor="_Toc175563277" w:history="1">
         <w:r>
           <w:rPr>
             <w:rStyle w:val="Hyperlink"/>
@@ -941,7 +941,7 @@
             <w:noProof/>
             <w:webHidden/>
           </w:rPr>
-          <w:instrText xml:space="preserve"> PAGEREF _Toc174958743 \h </w:instrText>
+          <w:instrText xml:space="preserve"> PAGEREF _Toc175563277 \h </w:instrText>
         </w:r>
         <w:r>
           <w:rPr>
@@ -986,7 +986,7 @@
           <w14:ligatures w14:val="standardContextual"/>
         </w:rPr>
       </w:pPr>
-      <w:hyperlink w:anchor="_Toc174958744" w:history="1">
+      <w:hyperlink w:anchor="_Toc175563278" w:history="1">
         <w:r>
           <w:rPr>
             <w:rStyle w:val="Hyperlink"/>
@@ -1013,7 +1013,7 @@
             <w:noProof/>
             <w:webHidden/>
           </w:rPr>
-          <w:instrText xml:space="preserve"> PAGEREF _Toc174958744 \h </w:instrText>
+          <w:instrText xml:space="preserve"> PAGEREF _Toc175563278 \h </w:instrText>
         </w:r>
         <w:r>
           <w:rPr>
@@ -1058,7 +1058,7 @@
           <w14:ligatures w14:val="standardContextual"/>
         </w:rPr>
       </w:pPr>
-      <w:hyperlink w:anchor="_Toc174958745" w:history="1">
+      <w:hyperlink w:anchor="_Toc175563279" w:history="1">
         <w:r>
           <w:rPr>
             <w:rStyle w:val="Hyperlink"/>
@@ -1085,7 +1085,7 @@
             <w:noProof/>
             <w:webHidden/>
           </w:rPr>
-          <w:instrText xml:space="preserve"> PAGEREF _Toc174958745 \h </w:instrText>
+          <w:instrText xml:space="preserve"> PAGEREF _Toc175563279 \h </w:instrText>
         </w:r>
         <w:r>
           <w:rPr>
@@ -1130,7 +1130,7 @@
           <w14:ligatures w14:val="standardContextual"/>
         </w:rPr>
       </w:pPr>
-      <w:hyperlink w:anchor="_Toc174958746" w:history="1">
+      <w:hyperlink w:anchor="_Toc175563280" w:history="1">
         <w:r>
           <w:rPr>
             <w:rStyle w:val="Hyperlink"/>
@@ -1157,7 +1157,7 @@
             <w:noProof/>
             <w:webHidden/>
           </w:rPr>
-          <w:instrText xml:space="preserve"> PAGEREF _Toc174958746 \h </w:instrText>
+          <w:instrText xml:space="preserve"> PAGEREF _Toc175563280 \h </w:instrText>
         </w:r>
         <w:r>
           <w:rPr>
@@ -1202,7 +1202,7 @@
           <w14:ligatures w14:val="standardContextual"/>
         </w:rPr>
       </w:pPr>
-      <w:hyperlink w:anchor="_Toc174958747" w:history="1">
+      <w:hyperlink w:anchor="_Toc175563281" w:history="1">
         <w:r>
           <w:rPr>
             <w:rStyle w:val="Hyperlink"/>
@@ -1229,7 +1229,7 @@
             <w:noProof/>
             <w:webHidden/>
           </w:rPr>
-          <w:instrText xml:space="preserve"> PAGEREF _Toc174958747 \h </w:instrText>
+          <w:instrText xml:space="preserve"> PAGEREF _Toc175563281 \h </w:instrText>
         </w:r>
         <w:r>
           <w:rPr>
@@ -1274,7 +1274,7 @@
           <w14:ligatures w14:val="standardContextual"/>
         </w:rPr>
       </w:pPr>
-      <w:hyperlink w:anchor="_Toc174958748" w:history="1">
+      <w:hyperlink w:anchor="_Toc175563282" w:history="1">
         <w:r>
           <w:rPr>
             <w:rStyle w:val="Hyperlink"/>
@@ -1301,7 +1301,7 @@
             <w:noProof/>
             <w:webHidden/>
           </w:rPr>
-          <w:instrText xml:space="preserve"> PAGEREF _Toc174958748 \h </w:instrText>
+          <w:instrText xml:space="preserve"> PAGEREF _Toc175563282 \h </w:instrText>
         </w:r>
         <w:r>
           <w:rPr>
@@ -1346,7 +1346,7 @@
           <w14:ligatures w14:val="standardContextual"/>
         </w:rPr>
       </w:pPr>
-      <w:hyperlink w:anchor="_Toc174958749" w:history="1">
+      <w:hyperlink w:anchor="_Toc175563283" w:history="1">
         <w:r>
           <w:rPr>
             <w:rStyle w:val="Hyperlink"/>
@@ -1373,7 +1373,7 @@
             <w:noProof/>
             <w:webHidden/>
           </w:rPr>
-          <w:instrText xml:space="preserve"> PAGEREF _Toc174958749 \h </w:instrText>
+          <w:instrText xml:space="preserve"> PAGEREF _Toc175563283 \h </w:instrText>
         </w:r>
         <w:r>
           <w:rPr>
@@ -1418,7 +1418,7 @@
           <w14:ligatures w14:val="standardContextual"/>
         </w:rPr>
       </w:pPr>
-      <w:hyperlink w:anchor="_Toc174958750" w:history="1">
+      <w:hyperlink w:anchor="_Toc175563284" w:history="1">
         <w:r>
           <w:rPr>
             <w:rStyle w:val="Hyperlink"/>
@@ -1445,7 +1445,7 @@
             <w:noProof/>
             <w:webHidden/>
           </w:rPr>
-          <w:instrText xml:space="preserve"> PAGEREF _Toc174958750 \h </w:instrText>
+          <w:instrText xml:space="preserve"> PAGEREF _Toc175563284 \h </w:instrText>
         </w:r>
         <w:r>
           <w:rPr>
@@ -1494,7 +1494,7 @@
           <w14:ligatures w14:val="standardContextual"/>
         </w:rPr>
       </w:pPr>
-      <w:hyperlink w:anchor="_Toc174958751" w:history="1">
+      <w:hyperlink w:anchor="_Toc175563285" w:history="1">
         <w:r>
           <w:rPr>
             <w:rStyle w:val="Hyperlink"/>
@@ -1521,7 +1521,7 @@
             <w:noProof/>
             <w:webHidden/>
           </w:rPr>
-          <w:instrText xml:space="preserve"> PAGEREF _Toc174958751 \h </w:instrText>
+          <w:instrText xml:space="preserve"> PAGEREF _Toc175563285 \h </w:instrText>
         </w:r>
         <w:r>
           <w:rPr>
@@ -1566,7 +1566,7 @@
           <w14:ligatures w14:val="standardContextual"/>
         </w:rPr>
       </w:pPr>
-      <w:hyperlink w:anchor="_Toc174958752" w:history="1">
+      <w:hyperlink w:anchor="_Toc175563286" w:history="1">
         <w:r>
           <w:rPr>
             <w:rStyle w:val="Hyperlink"/>
@@ -1593,7 +1593,7 @@
             <w:noProof/>
             <w:webHidden/>
           </w:rPr>
-          <w:instrText xml:space="preserve"> PAGEREF _Toc174958752 \h </w:instrText>
+          <w:instrText xml:space="preserve"> PAGEREF _Toc175563286 \h </w:instrText>
         </w:r>
         <w:r>
           <w:rPr>
@@ -1638,7 +1638,7 @@
           <w14:ligatures w14:val="standardContextual"/>
         </w:rPr>
       </w:pPr>
-      <w:hyperlink w:anchor="_Toc174958753" w:history="1">
+      <w:hyperlink w:anchor="_Toc175563287" w:history="1">
         <w:r>
           <w:rPr>
             <w:rStyle w:val="Hyperlink"/>
@@ -1665,7 +1665,7 @@
             <w:noProof/>
             <w:webHidden/>
           </w:rPr>
-          <w:instrText xml:space="preserve"> PAGEREF _Toc174958753 \h </w:instrText>
+          <w:instrText xml:space="preserve"> PAGEREF _Toc175563287 \h </w:instrText>
         </w:r>
         <w:r>
           <w:rPr>
@@ -1710,7 +1710,7 @@
           <w14:ligatures w14:val="standardContextual"/>
         </w:rPr>
       </w:pPr>
-      <w:hyperlink w:anchor="_Toc174958754" w:history="1">
+      <w:hyperlink w:anchor="_Toc175563288" w:history="1">
         <w:r>
           <w:rPr>
             <w:rStyle w:val="Hyperlink"/>
@@ -1737,7 +1737,7 @@
             <w:noProof/>
             <w:webHidden/>
           </w:rPr>
-          <w:instrText xml:space="preserve"> PAGEREF _Toc174958754 \h </w:instrText>
+          <w:instrText xml:space="preserve"> PAGEREF _Toc175563288 \h </w:instrText>
         </w:r>
         <w:r>
           <w:rPr>
@@ -1782,7 +1782,7 @@
           <w14:ligatures w14:val="standardContextual"/>
         </w:rPr>
       </w:pPr>
-      <w:hyperlink w:anchor="_Toc174958755" w:history="1">
+      <w:hyperlink w:anchor="_Toc175563289" w:history="1">
         <w:r>
           <w:rPr>
             <w:rStyle w:val="Hyperlink"/>
@@ -1809,7 +1809,7 @@
             <w:noProof/>
             <w:webHidden/>
           </w:rPr>
-          <w:instrText xml:space="preserve"> PAGEREF _Toc174958755 \h </w:instrText>
+          <w:instrText xml:space="preserve"> PAGEREF _Toc175563289 \h </w:instrText>
         </w:r>
         <w:r>
           <w:rPr>
@@ -1858,7 +1858,7 @@
           <w14:ligatures w14:val="standardContextual"/>
         </w:rPr>
       </w:pPr>
-      <w:hyperlink w:anchor="_Toc174958756" w:history="1">
+      <w:hyperlink w:anchor="_Toc175563290" w:history="1">
         <w:r>
           <w:rPr>
             <w:rStyle w:val="Hyperlink"/>
@@ -1885,7 +1885,7 @@
             <w:noProof/>
             <w:webHidden/>
           </w:rPr>
-          <w:instrText xml:space="preserve"> PAGEREF _Toc174958756 \h </w:instrText>
+          <w:instrText xml:space="preserve"> PAGEREF _Toc175563290 \h </w:instrText>
         </w:r>
         <w:r>
           <w:rPr>
@@ -1930,7 +1930,7 @@
           <w14:ligatures w14:val="standardContextual"/>
         </w:rPr>
       </w:pPr>
-      <w:hyperlink w:anchor="_Toc174958757" w:history="1">
+      <w:hyperlink w:anchor="_Toc175563291" w:history="1">
         <w:r>
           <w:rPr>
             <w:rStyle w:val="Hyperlink"/>
@@ -1957,7 +1957,7 @@
             <w:noProof/>
             <w:webHidden/>
           </w:rPr>
-          <w:instrText xml:space="preserve"> PAGEREF _Toc174958757 \h </w:instrText>
+          <w:instrText xml:space="preserve"> PAGEREF _Toc175563291 \h </w:instrText>
         </w:r>
         <w:r>
           <w:rPr>
@@ -2002,7 +2002,7 @@
           <w14:ligatures w14:val="standardContextual"/>
         </w:rPr>
       </w:pPr>
-      <w:hyperlink w:anchor="_Toc174958758" w:history="1">
+      <w:hyperlink w:anchor="_Toc175563292" w:history="1">
         <w:r>
           <w:rPr>
             <w:rStyle w:val="Hyperlink"/>
@@ -2029,7 +2029,7 @@
             <w:noProof/>
             <w:webHidden/>
           </w:rPr>
-          <w:instrText xml:space="preserve"> PAGEREF _Toc174958758 \h </w:instrText>
+          <w:instrText xml:space="preserve"> PAGEREF _Toc175563292 \h </w:instrText>
         </w:r>
         <w:r>
           <w:rPr>
@@ -2074,7 +2074,7 @@
           <w14:ligatures w14:val="standardContextual"/>
         </w:rPr>
       </w:pPr>
-      <w:hyperlink w:anchor="_Toc174958759" w:history="1">
+      <w:hyperlink w:anchor="_Toc175563293" w:history="1">
         <w:r>
           <w:rPr>
             <w:rStyle w:val="Hyperlink"/>
@@ -2101,7 +2101,7 @@
             <w:noProof/>
             <w:webHidden/>
           </w:rPr>
-          <w:instrText xml:space="preserve"> PAGEREF _Toc174958759 \h </w:instrText>
+          <w:instrText xml:space="preserve"> PAGEREF _Toc175563293 \h </w:instrText>
         </w:r>
         <w:r>
           <w:rPr>
@@ -2146,7 +2146,7 @@
           <w14:ligatures w14:val="standardContextual"/>
         </w:rPr>
       </w:pPr>
-      <w:hyperlink w:anchor="_Toc174958760" w:history="1">
+      <w:hyperlink w:anchor="_Toc175563294" w:history="1">
         <w:r>
           <w:rPr>
             <w:rStyle w:val="Hyperlink"/>
@@ -2173,7 +2173,7 @@
             <w:noProof/>
             <w:webHidden/>
           </w:rPr>
-          <w:instrText xml:space="preserve"> PAGEREF _Toc174958760 \h </w:instrText>
+          <w:instrText xml:space="preserve"> PAGEREF _Toc175563294 \h </w:instrText>
         </w:r>
         <w:r>
           <w:rPr>
@@ -2218,7 +2218,7 @@
           <w14:ligatures w14:val="standardContextual"/>
         </w:rPr>
       </w:pPr>
-      <w:hyperlink w:anchor="_Toc174958761" w:history="1">
+      <w:hyperlink w:anchor="_Toc175563295" w:history="1">
         <w:r>
           <w:rPr>
             <w:rStyle w:val="Hyperlink"/>
@@ -2245,7 +2245,7 @@
             <w:noProof/>
             <w:webHidden/>
           </w:rPr>
-          <w:instrText xml:space="preserve"> PAGEREF _Toc174958761 \h </w:instrText>
+          <w:instrText xml:space="preserve"> PAGEREF _Toc175563295 \h </w:instrText>
         </w:r>
         <w:r>
           <w:rPr>
@@ -2290,7 +2290,7 @@
           <w14:ligatures w14:val="standardContextual"/>
         </w:rPr>
       </w:pPr>
-      <w:hyperlink w:anchor="_Toc174958762" w:history="1">
+      <w:hyperlink w:anchor="_Toc175563296" w:history="1">
         <w:r>
           <w:rPr>
             <w:rStyle w:val="Hyperlink"/>
@@ -2317,7 +2317,7 @@
             <w:noProof/>
             <w:webHidden/>
           </w:rPr>
-          <w:instrText xml:space="preserve"> PAGEREF _Toc174958762 \h </w:instrText>
+          <w:instrText xml:space="preserve"> PAGEREF _Toc175563296 \h </w:instrText>
         </w:r>
         <w:r>
           <w:rPr>
@@ -2362,7 +2362,7 @@
           <w14:ligatures w14:val="standardContextual"/>
         </w:rPr>
       </w:pPr>
-      <w:hyperlink w:anchor="_Toc174958763" w:history="1">
+      <w:hyperlink w:anchor="_Toc175563297" w:history="1">
         <w:r>
           <w:rPr>
             <w:rStyle w:val="Hyperlink"/>
@@ -2389,7 +2389,7 @@
             <w:noProof/>
             <w:webHidden/>
           </w:rPr>
-          <w:instrText xml:space="preserve"> PAGEREF _Toc174958763 \h </w:instrText>
+          <w:instrText xml:space="preserve"> PAGEREF _Toc175563297 \h </w:instrText>
         </w:r>
         <w:r>
           <w:rPr>
@@ -2434,7 +2434,7 @@
           <w14:ligatures w14:val="standardContextual"/>
         </w:rPr>
       </w:pPr>
-      <w:hyperlink w:anchor="_Toc174958764" w:history="1">
+      <w:hyperlink w:anchor="_Toc175563298" w:history="1">
         <w:r>
           <w:rPr>
             <w:rStyle w:val="Hyperlink"/>
@@ -2461,7 +2461,7 @@
             <w:noProof/>
             <w:webHidden/>
           </w:rPr>
-          <w:instrText xml:space="preserve"> PAGEREF _Toc174958764 \h </w:instrText>
+          <w:instrText xml:space="preserve"> PAGEREF _Toc175563298 \h </w:instrText>
         </w:r>
         <w:r>
           <w:rPr>
@@ -2506,7 +2506,7 @@
           <w14:ligatures w14:val="standardContextual"/>
         </w:rPr>
       </w:pPr>
-      <w:hyperlink w:anchor="_Toc174958765" w:history="1">
+      <w:hyperlink w:anchor="_Toc175563299" w:history="1">
         <w:r>
           <w:rPr>
             <w:rStyle w:val="Hyperlink"/>
@@ -2533,7 +2533,7 @@
             <w:noProof/>
             <w:webHidden/>
           </w:rPr>
-          <w:instrText xml:space="preserve"> PAGEREF _Toc174958765 \h </w:instrText>
+          <w:instrText xml:space="preserve"> PAGEREF _Toc175563299 \h </w:instrText>
         </w:r>
         <w:r>
           <w:rPr>
@@ -2615,7 +2615,7 @@
       </w:pPr>
       <w:bookmarkStart w:id="0" w:name="_Toc49622671"/>
       <w:bookmarkStart w:id="1" w:name="_Toc49622795"/>
-      <w:bookmarkStart w:id="2" w:name="_Toc174958734"/>
+      <w:bookmarkStart w:id="2" w:name="_Toc175563268"/>
       <w:r>
         <w:t>Course Overview</w:t>
       </w:r>
@@ -2672,17 +2672,26 @@
         <w:t xml:space="preserve"> Thesis</w:t>
       </w:r>
       <w:r>
-        <w:t>. It</w:t>
-      </w:r>
-      <w:r>
-        <w:t xml:space="preserve"> can be considered a more highly structured and regulated thesis development process, with a special emphasis on topics for students who will become professionals in the computing field.  Computer science is a rapidly changing field.  Successful professionals in this field must keep up with new research and development, even after leaving an academic setting, and must be able to communicate clearly and convincingly on new topics.  Overall, this course is intended to equip successful students with an appreciation for and desire to continue their education in computer science and related fields and to further improve their research and communication skills in computer science and technology.  </w:t>
+        <w:t xml:space="preserve"> and</w:t>
+      </w:r>
+      <w:r>
+        <w:t xml:space="preserve"> can be considered a more highly structured and regulated thesis development process, with a special emphasis on topics for students who will become professionals in the computing field.  </w:t>
+      </w:r>
+    </w:p>
+    <w:p>
+      <w:pPr>
+        <w:pStyle w:val="BodyTextKeep"/>
+        <w:jc w:val="left"/>
+      </w:pPr>
+      <w:r>
+        <w:t xml:space="preserve">Computer science is a rapidly changing field.  Successful professionals in this field must keep up with new research and development, even after leaving an academic setting, and must be able to communicate clearly and convincingly on new topics.  Overall, this course is intended to equip successful students with an appreciation for and desire to continue their education in computer science and related fields and to further improve their research and communication skills in computer science and technology.  </w:t>
       </w:r>
     </w:p>
     <w:p>
       <w:pPr>
         <w:pStyle w:val="Heading1"/>
       </w:pPr>
-      <w:bookmarkStart w:id="4" w:name="_Toc174958735"/>
+      <w:bookmarkStart w:id="4" w:name="_Toc175563269"/>
       <w:r>
         <w:rPr>
           <w:noProof/>
@@ -2724,7 +2733,7 @@
                         <a:effectLst/>
                         <a:extLst>
                           <a:ext uri="{C572A759-6A51-4108-AA02-DFA0A04FC94B}">
-                            <ma14:wrappingTextBoxFlag xmlns:ma14="http://schemas.microsoft.com/office/mac/drawingml/2011/main" xmlns:w="http://schemas.openxmlformats.org/wordprocessingml/2006/main" xmlns:w10="urn:schemas-microsoft-com:office:word" xmlns:v="urn:schemas-microsoft-com:vml" xmlns:o="urn:schemas-microsoft-com:office:office" xmlns:mv="urn:schemas-microsoft-com:mac:vml" xmlns:mo="http://schemas.microsoft.com/office/mac/office/2008/main" xmlns=""/>
+                            <ma14:wrappingTextBoxFlag xmlns="" xmlns:mo="http://schemas.microsoft.com/office/mac/office/2008/main" xmlns:mv="urn:schemas-microsoft-com:mac:vml" xmlns:o="urn:schemas-microsoft-com:office:office" xmlns:v="urn:schemas-microsoft-com:vml" xmlns:w10="urn:schemas-microsoft-com:office:word" xmlns:w="http://schemas.openxmlformats.org/wordprocessingml/2006/main" xmlns:ma14="http://schemas.microsoft.com/office/mac/drawingml/2011/main"/>
                           </a:ext>
                         </a:extLst>
                       </wps:spPr>
@@ -3159,11 +3168,11 @@
         <w:t>s</w:t>
       </w:r>
       <w:r>
-        <w:t xml:space="preserve"> of your topic, write a significant research report, and give a final presentation that demonstrates your expertise, taking questions from the </w:t>
+        <w:t xml:space="preserve"> of your topic, write a significant research report, </w:t>
       </w:r>
       <w:r>
         <w:lastRenderedPageBreak/>
-        <w:t xml:space="preserve">audience and providing interesting and thought-provoking responses.  By the end of the course, </w:t>
+        <w:t xml:space="preserve">and give a final presentation that demonstrates your expertise, taking questions from the audience and providing interesting and thought-provoking responses.  By the end of the course, </w:t>
       </w:r>
       <w:r>
         <w:rPr>
@@ -3187,7 +3196,7 @@
       <w:bookmarkStart w:id="6" w:name="_Toc49622557"/>
       <w:bookmarkStart w:id="7" w:name="_Toc49622672"/>
       <w:bookmarkStart w:id="8" w:name="_Toc49622796"/>
-      <w:bookmarkStart w:id="9" w:name="_Toc174958736"/>
+      <w:bookmarkStart w:id="9" w:name="_Toc175563270"/>
       <w:r>
         <w:t>Course Objectives</w:t>
       </w:r>
@@ -3303,7 +3312,10 @@
         <w:t xml:space="preserve"> technical information.  The ability to write well is essential for long-term </w:t>
       </w:r>
       <w:r>
-        <w:t xml:space="preserve">student </w:t>
+        <w:t>professional</w:t>
+      </w:r>
+      <w:r>
+        <w:t xml:space="preserve"> </w:t>
       </w:r>
       <w:r>
         <w:t>success.</w:t>
@@ -3586,7 +3598,7 @@
       <w:bookmarkStart w:id="11" w:name="_Toc49622558"/>
       <w:bookmarkStart w:id="12" w:name="_Toc49622673"/>
       <w:bookmarkStart w:id="13" w:name="_Toc49622797"/>
-      <w:bookmarkStart w:id="14" w:name="_Toc174958737"/>
+      <w:bookmarkStart w:id="14" w:name="_Toc175563271"/>
       <w:r>
         <w:t>Course Expectations</w:t>
       </w:r>
@@ -3978,7 +3990,7 @@
       <w:pPr>
         <w:pStyle w:val="Heading1"/>
       </w:pPr>
-      <w:bookmarkStart w:id="19" w:name="_Toc174958738"/>
+      <w:bookmarkStart w:id="19" w:name="_Toc175563272"/>
       <w:r>
         <w:t>Academic and Real World</w:t>
       </w:r>
@@ -3987,6 +3999,76 @@
     <w:p>
       <w:pPr>
         <w:pStyle w:val="BodyText"/>
+        <w:jc w:val="left"/>
+      </w:pPr>
+      <w:r>
+        <w:t xml:space="preserve">One overarching theme of this course is to help you experience “real world” situations in an academic setting. </w:t>
+      </w:r>
+      <w:r>
+        <w:t xml:space="preserve">Several experiences in this course </w:t>
+      </w:r>
+      <w:r>
+        <w:t>might be unusual for you</w:t>
+      </w:r>
+      <w:r>
+        <w:t>:</w:t>
+      </w:r>
+    </w:p>
+    <w:p>
+      <w:pPr>
+        <w:pStyle w:val="BodyText"/>
+        <w:numPr>
+          <w:ilvl w:val="0"/>
+          <w:numId w:val="5"/>
+        </w:numPr>
+        <w:jc w:val="left"/>
+      </w:pPr>
+      <w:r>
+        <w:rPr>
+          <w:b/>
+          <w:bCs/>
+        </w:rPr>
+        <w:t xml:space="preserve">Guidance on assignments will be descriptive more than prescriptive: </w:t>
+      </w:r>
+      <w:r>
+        <w:rPr>
+          <w:i/>
+          <w:iCs/>
+        </w:rPr>
+        <w:t xml:space="preserve">You will not typically be told </w:t>
+      </w:r>
+      <w:r>
+        <w:rPr>
+          <w:i/>
+          <w:iCs/>
+        </w:rPr>
+        <w:t>the exact details of how an assignment should be completed</w:t>
+      </w:r>
+      <w:r>
+        <w:rPr>
+          <w:i/>
+          <w:iCs/>
+        </w:rPr>
+        <w:t xml:space="preserve">.  </w:t>
+      </w:r>
+      <w:r>
+        <w:rPr>
+          <w:i/>
+          <w:iCs/>
+        </w:rPr>
+        <w:br/>
+      </w:r>
+      <w:r>
+        <w:t>As we proceed through the semester, you may have questions about assignments and what you are expected to produce.  In these situations, the guidance you will receive may be vaguer than you might expect.  This approach is intentional as a way to help you take more ownership for deciding how to define an assignment as well as complete it.</w:t>
+      </w:r>
+    </w:p>
+    <w:p>
+      <w:pPr>
+        <w:pStyle w:val="BodyText"/>
+        <w:numPr>
+          <w:ilvl w:val="0"/>
+          <w:numId w:val="5"/>
+        </w:numPr>
         <w:jc w:val="left"/>
       </w:pPr>
       <w:r>
@@ -3996,13 +4078,13 @@
         <mc:AlternateContent>
           <mc:Choice Requires="wps">
             <w:drawing>
-              <wp:anchor distT="0" distB="0" distL="114300" distR="114300" simplePos="0" relativeHeight="251677696" behindDoc="0" locked="0" layoutInCell="1" allowOverlap="1" wp14:anchorId="07B06CDC" wp14:editId="34046C09">
+              <wp:anchor distT="0" distB="0" distL="114300" distR="114300" simplePos="0" relativeHeight="251677696" behindDoc="0" locked="0" layoutInCell="1" allowOverlap="1" wp14:anchorId="07B06CDC" wp14:editId="7F6FAE86">
                 <wp:simplePos x="0" y="0"/>
                 <wp:positionH relativeFrom="column">
-                  <wp:posOffset>2100580</wp:posOffset>
+                  <wp:posOffset>2063581</wp:posOffset>
                 </wp:positionH>
                 <wp:positionV relativeFrom="paragraph">
-                  <wp:posOffset>390914</wp:posOffset>
+                  <wp:posOffset>315646</wp:posOffset>
                 </wp:positionV>
                 <wp:extent cx="2669540" cy="767080"/>
                 <wp:effectExtent l="0" t="0" r="10160" b="7620"/>
@@ -4030,7 +4112,7 @@
                         <a:effectLst/>
                         <a:extLst>
                           <a:ext uri="{C572A759-6A51-4108-AA02-DFA0A04FC94B}">
-                            <ma14:wrappingTextBoxFlag xmlns:ma14="http://schemas.microsoft.com/office/mac/drawingml/2011/main" xmlns:w="http://schemas.openxmlformats.org/wordprocessingml/2006/main" xmlns:w10="urn:schemas-microsoft-com:office:word" xmlns:v="urn:schemas-microsoft-com:vml" xmlns:o="urn:schemas-microsoft-com:office:office" xmlns:mv="urn:schemas-microsoft-com:mac:vml" xmlns:mo="http://schemas.microsoft.com/office/mac/office/2008/main" xmlns=""/>
+                            <ma14:wrappingTextBoxFlag xmlns="" xmlns:mo="http://schemas.microsoft.com/office/mac/office/2008/main" xmlns:mv="urn:schemas-microsoft-com:mac:vml" xmlns:o="urn:schemas-microsoft-com:office:office" xmlns:v="urn:schemas-microsoft-com:vml" xmlns:w10="urn:schemas-microsoft-com:office:word" xmlns:w="http://schemas.openxmlformats.org/wordprocessingml/2006/main" xmlns:ma14="http://schemas.microsoft.com/office/mac/drawingml/2011/main"/>
                           </a:ext>
                         </a:extLst>
                       </wps:spPr>
@@ -4112,7 +4194,7 @@
           </mc:Choice>
           <mc:Fallback>
             <w:pict>
-              <v:shape w14:anchorId="07B06CDC" id="Text Box 10" o:spid="_x0000_s1027" type="#_x0000_t202" style="position:absolute;margin-left:165.4pt;margin-top:30.8pt;width:210.2pt;height:60.4pt;z-index:251677696;visibility:visible;mso-wrap-style:square;mso-width-percent:0;mso-height-percent:0;mso-wrap-distance-left:9pt;mso-wrap-distance-top:0;mso-wrap-distance-right:9pt;mso-wrap-distance-bottom:0;mso-position-horizontal:absolute;mso-position-horizontal-relative:text;mso-position-vertical:absolute;mso-position-vertical-relative:text;mso-width-percent:0;mso-height-percent:0;mso-width-relative:margin;mso-height-relative:margin;v-text-anchor:top" o:gfxdata="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" filled="f" strokecolor="black [3213]">
+              <v:shape w14:anchorId="07B06CDC" id="Text Box 10" o:spid="_x0000_s1027" type="#_x0000_t202" style="position:absolute;left:0;text-align:left;margin-left:162.5pt;margin-top:24.85pt;width:210.2pt;height:60.4pt;z-index:251677696;visibility:visible;mso-wrap-style:square;mso-width-percent:0;mso-height-percent:0;mso-wrap-distance-left:9pt;mso-wrap-distance-top:0;mso-wrap-distance-right:9pt;mso-wrap-distance-bottom:0;mso-position-horizontal:absolute;mso-position-horizontal-relative:text;mso-position-vertical:absolute;mso-position-vertical-relative:text;mso-width-percent:0;mso-height-percent:0;mso-width-relative:margin;mso-height-relative:margin;v-text-anchor:top" o:gfxdata="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" filled="f" strokecolor="black [3213]">
                 <v:textbox>
                   <w:txbxContent>
                     <w:p>
@@ -4164,27 +4246,79 @@
         </mc:AlternateContent>
       </w:r>
       <w:r>
-        <w:t xml:space="preserve">One overarching theme of this course is to help you experience “real world” situations in an academic setting. </w:t>
-      </w:r>
-      <w:r>
-        <w:t xml:space="preserve">Several experiences in this course </w:t>
-      </w:r>
-      <w:r>
-        <w:t>might be unusual for you</w:t>
-      </w:r>
-      <w:r>
-        <w:t>:</w:t>
-      </w:r>
-    </w:p>
-    <w:p>
-      <w:pPr>
-        <w:pStyle w:val="BodyText"/>
-        <w:numPr>
-          <w:ilvl w:val="0"/>
-          <w:numId w:val="5"/>
-        </w:numPr>
-        <w:jc w:val="left"/>
-      </w:pPr>
+        <w:rPr>
+          <w:b/>
+          <w:bCs/>
+        </w:rPr>
+        <w:t xml:space="preserve">Paper lengths: </w:t>
+      </w:r>
+      <w:r>
+        <w:rPr>
+          <w:bCs/>
+          <w:i/>
+        </w:rPr>
+        <w:t xml:space="preserve">You will </w:t>
+      </w:r>
+      <w:r>
+        <w:rPr>
+          <w:bCs/>
+          <w:i/>
+        </w:rPr>
+        <w:t>not be asked to write</w:t>
+      </w:r>
+      <w:r>
+        <w:rPr>
+          <w:bCs/>
+          <w:i/>
+        </w:rPr>
+        <w:t xml:space="preserve"> paper</w:t>
+      </w:r>
+      <w:r>
+        <w:rPr>
+          <w:bCs/>
+          <w:i/>
+        </w:rPr>
+        <w:t>s</w:t>
+      </w:r>
+      <w:r>
+        <w:rPr>
+          <w:bCs/>
+          <w:i/>
+        </w:rPr>
+        <w:t xml:space="preserve"> of a minimum length in this course.</w:t>
+      </w:r>
+      <w:r>
+        <w:rPr>
+          <w:bCs/>
+        </w:rPr>
+        <w:t xml:space="preserve">  </w:t>
+      </w:r>
+      <w:r>
+        <w:rPr>
+          <w:bCs/>
+        </w:rPr>
+        <w:br/>
+        <w:t xml:space="preserve">You will be asked to provide sufficient content to satisfy the assignment and </w:t>
+      </w:r>
+      <w:r>
+        <w:rPr>
+          <w:bCs/>
+        </w:rPr>
+        <w:t xml:space="preserve">be </w:t>
+      </w:r>
+      <w:r>
+        <w:rPr>
+          <w:bCs/>
+        </w:rPr>
+        <w:t xml:space="preserve">given </w:t>
+      </w:r>
+      <w:r>
+        <w:rPr>
+          <w:bCs/>
+        </w:rPr>
+        <w:lastRenderedPageBreak/>
+        <w:t xml:space="preserve">approximately how many words that might require.  However, even that value is a suggestion.  In fact, as </w:t>
+      </w:r>
       <w:r>
         <w:rPr>
           <w:noProof/>
@@ -4192,13 +4326,13 @@
         <mc:AlternateContent>
           <mc:Choice Requires="wps">
             <w:drawing>
-              <wp:anchor distT="0" distB="0" distL="114300" distR="114300" simplePos="0" relativeHeight="251679744" behindDoc="0" locked="0" layoutInCell="1" allowOverlap="1" wp14:anchorId="298B822E" wp14:editId="25F5267B">
+              <wp:anchor distT="0" distB="0" distL="114300" distR="114300" simplePos="0" relativeHeight="251679744" behindDoc="0" locked="0" layoutInCell="1" allowOverlap="1" wp14:anchorId="298B822E" wp14:editId="54BE338D">
                 <wp:simplePos x="0" y="0"/>
                 <wp:positionH relativeFrom="column">
-                  <wp:posOffset>1866478</wp:posOffset>
+                  <wp:posOffset>1944707</wp:posOffset>
                 </wp:positionH>
                 <wp:positionV relativeFrom="paragraph">
-                  <wp:posOffset>1361440</wp:posOffset>
+                  <wp:posOffset>242434</wp:posOffset>
                 </wp:positionV>
                 <wp:extent cx="2903220" cy="760730"/>
                 <wp:effectExtent l="0" t="0" r="17780" b="13970"/>
@@ -4226,7 +4360,7 @@
                         <a:effectLst/>
                         <a:extLst>
                           <a:ext uri="{C572A759-6A51-4108-AA02-DFA0A04FC94B}">
-                            <ma14:wrappingTextBoxFlag xmlns:ma14="http://schemas.microsoft.com/office/mac/drawingml/2011/main" xmlns:w="http://schemas.openxmlformats.org/wordprocessingml/2006/main" xmlns:w10="urn:schemas-microsoft-com:office:word" xmlns:v="urn:schemas-microsoft-com:vml" xmlns:o="urn:schemas-microsoft-com:office:office" xmlns:mv="urn:schemas-microsoft-com:mac:vml" xmlns:mo="http://schemas.microsoft.com/office/mac/office/2008/main" xmlns=""/>
+                            <ma14:wrappingTextBoxFlag xmlns="" xmlns:mo="http://schemas.microsoft.com/office/mac/office/2008/main" xmlns:mv="urn:schemas-microsoft-com:mac:vml" xmlns:o="urn:schemas-microsoft-com:office:office" xmlns:v="urn:schemas-microsoft-com:vml" xmlns:w10="urn:schemas-microsoft-com:office:word" xmlns:w="http://schemas.openxmlformats.org/wordprocessingml/2006/main" xmlns:ma14="http://schemas.microsoft.com/office/mac/drawingml/2011/main"/>
                           </a:ext>
                         </a:extLst>
                       </wps:spPr>
@@ -4308,7 +4442,7 @@
           </mc:Choice>
           <mc:Fallback>
             <w:pict>
-              <v:shape w14:anchorId="298B822E" id="Text Box 11" o:spid="_x0000_s1028" type="#_x0000_t202" style="position:absolute;left:0;text-align:left;margin-left:146.95pt;margin-top:107.2pt;width:228.6pt;height:59.9pt;z-index:251679744;visibility:visible;mso-wrap-style:square;mso-width-percent:0;mso-height-percent:0;mso-wrap-distance-left:9pt;mso-wrap-distance-top:0;mso-wrap-distance-right:9pt;mso-wrap-distance-bottom:0;mso-position-horizontal:absolute;mso-position-horizontal-relative:text;mso-position-vertical:absolute;mso-position-vertical-relative:text;mso-width-percent:0;mso-height-percent:0;mso-width-relative:margin;mso-height-relative:margin;v-text-anchor:top" o:gfxdata="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" filled="f" strokecolor="black [3213]">
+              <v:shape w14:anchorId="298B822E" id="Text Box 11" o:spid="_x0000_s1028" type="#_x0000_t202" style="position:absolute;left:0;text-align:left;margin-left:153.15pt;margin-top:19.1pt;width:228.6pt;height:59.9pt;z-index:251679744;visibility:visible;mso-wrap-style:square;mso-width-percent:0;mso-height-percent:0;mso-wrap-distance-left:9pt;mso-wrap-distance-top:0;mso-wrap-distance-right:9pt;mso-wrap-distance-bottom:0;mso-position-horizontal:absolute;mso-position-horizontal-relative:text;mso-position-vertical:absolute;mso-position-vertical-relative:text;mso-width-percent:0;mso-height-percent:0;mso-width-relative:margin;mso-height-relative:margin;v-text-anchor:top" o:gfxdata="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" filled="f" strokecolor="black [3213]">
                 <v:textbox>
                   <w:txbxContent>
                     <w:p>
@@ -4361,70 +4495,9 @@
       </w:r>
       <w:r>
         <w:rPr>
-          <w:b/>
-          <w:bCs/>
-        </w:rPr>
-        <w:t xml:space="preserve">Paper lengths: </w:t>
-      </w:r>
-      <w:r>
-        <w:rPr>
-          <w:bCs/>
-          <w:i/>
-        </w:rPr>
-        <w:t xml:space="preserve">You will </w:t>
-      </w:r>
-      <w:r>
-        <w:rPr>
-          <w:bCs/>
-          <w:i/>
-        </w:rPr>
-        <w:t>not be asked to write</w:t>
-      </w:r>
-      <w:r>
-        <w:rPr>
-          <w:bCs/>
-          <w:i/>
-        </w:rPr>
-        <w:t xml:space="preserve"> paper</w:t>
-      </w:r>
-      <w:r>
-        <w:rPr>
-          <w:bCs/>
-          <w:i/>
-        </w:rPr>
-        <w:t>s</w:t>
-      </w:r>
-      <w:r>
-        <w:rPr>
-          <w:bCs/>
-          <w:i/>
-        </w:rPr>
-        <w:t xml:space="preserve"> of a minimum length in this course.</w:t>
-      </w:r>
-      <w:r>
-        <w:rPr>
-          <w:bCs/>
-        </w:rPr>
-        <w:t xml:space="preserve">  </w:t>
-      </w:r>
-      <w:r>
-        <w:rPr>
-          <w:bCs/>
-        </w:rPr>
-        <w:br/>
-        <w:t xml:space="preserve">You will be asked to provide sufficient content to satisfy the assignment and </w:t>
-      </w:r>
-      <w:r>
-        <w:rPr>
-          <w:bCs/>
-        </w:rPr>
-        <w:t xml:space="preserve">be </w:t>
-      </w:r>
-      <w:r>
-        <w:rPr>
-          <w:bCs/>
-        </w:rPr>
-        <w:t xml:space="preserve">given approximately how many words that might require.  However, even that value is a suggestion.  In fact, as in real life, you will be expected to use </w:t>
+          <w:bCs/>
+        </w:rPr>
+        <w:t xml:space="preserve">in real life, you will be expected to use </w:t>
       </w:r>
       <w:r>
         <w:rPr>
@@ -4514,7 +4587,6 @@
           <w:b/>
           <w:bCs/>
         </w:rPr>
-        <w:lastRenderedPageBreak/>
         <w:t>Topic repetition:</w:t>
       </w:r>
       <w:r>
@@ -4855,16 +4927,17 @@
         <w:rPr>
           <w:noProof/>
         </w:rPr>
+        <w:lastRenderedPageBreak/>
         <mc:AlternateContent>
           <mc:Choice Requires="wps">
             <w:drawing>
-              <wp:anchor distT="0" distB="0" distL="114300" distR="114300" simplePos="0" relativeHeight="251673600" behindDoc="0" locked="0" layoutInCell="1" allowOverlap="1" wp14:anchorId="1BB6499C" wp14:editId="54EF63A2">
+              <wp:anchor distT="0" distB="0" distL="114300" distR="114300" simplePos="0" relativeHeight="251673600" behindDoc="0" locked="0" layoutInCell="1" allowOverlap="1" wp14:anchorId="1BB6499C" wp14:editId="48F97C32">
                 <wp:simplePos x="0" y="0"/>
                 <wp:positionH relativeFrom="column">
-                  <wp:posOffset>1842770</wp:posOffset>
+                  <wp:posOffset>1731773</wp:posOffset>
                 </wp:positionH>
                 <wp:positionV relativeFrom="paragraph">
-                  <wp:posOffset>897394</wp:posOffset>
+                  <wp:posOffset>321130</wp:posOffset>
                 </wp:positionV>
                 <wp:extent cx="2989580" cy="1064260"/>
                 <wp:effectExtent l="0" t="0" r="7620" b="15240"/>
@@ -4892,7 +4965,7 @@
                         <a:effectLst/>
                         <a:extLst>
                           <a:ext uri="{C572A759-6A51-4108-AA02-DFA0A04FC94B}">
-                            <ma14:wrappingTextBoxFlag xmlns:ma14="http://schemas.microsoft.com/office/mac/drawingml/2011/main" xmlns:w="http://schemas.openxmlformats.org/wordprocessingml/2006/main" xmlns:w10="urn:schemas-microsoft-com:office:word" xmlns:v="urn:schemas-microsoft-com:vml" xmlns:o="urn:schemas-microsoft-com:office:office" xmlns:mv="urn:schemas-microsoft-com:mac:vml" xmlns:mo="http://schemas.microsoft.com/office/mac/office/2008/main" xmlns=""/>
+                            <ma14:wrappingTextBoxFlag xmlns="" xmlns:mo="http://schemas.microsoft.com/office/mac/office/2008/main" xmlns:mv="urn:schemas-microsoft-com:mac:vml" xmlns:o="urn:schemas-microsoft-com:office:office" xmlns:v="urn:schemas-microsoft-com:vml" xmlns:w10="urn:schemas-microsoft-com:office:word" xmlns:w="http://schemas.openxmlformats.org/wordprocessingml/2006/main" xmlns:ma14="http://schemas.microsoft.com/office/mac/drawingml/2011/main"/>
                           </a:ext>
                         </a:extLst>
                       </wps:spPr>
@@ -4974,7 +5047,7 @@
           </mc:Choice>
           <mc:Fallback>
             <w:pict>
-              <v:shape w14:anchorId="1BB6499C" id="Text Box 8" o:spid="_x0000_s1029" type="#_x0000_t202" style="position:absolute;left:0;text-align:left;margin-left:145.1pt;margin-top:70.65pt;width:235.4pt;height:83.8pt;z-index:251673600;visibility:visible;mso-wrap-style:square;mso-width-percent:0;mso-height-percent:0;mso-wrap-distance-left:9pt;mso-wrap-distance-top:0;mso-wrap-distance-right:9pt;mso-wrap-distance-bottom:0;mso-position-horizontal:absolute;mso-position-horizontal-relative:text;mso-position-vertical:absolute;mso-position-vertical-relative:text;mso-width-percent:0;mso-height-percent:0;mso-width-relative:margin;mso-height-relative:margin;v-text-anchor:top" o:gfxdata="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" filled="f" strokecolor="black [3213]">
+              <v:shape w14:anchorId="1BB6499C" id="Text Box 8" o:spid="_x0000_s1029" type="#_x0000_t202" style="position:absolute;left:0;text-align:left;margin-left:136.35pt;margin-top:25.3pt;width:235.4pt;height:83.8pt;z-index:251673600;visibility:visible;mso-wrap-style:square;mso-width-percent:0;mso-height-percent:0;mso-wrap-distance-left:9pt;mso-wrap-distance-top:0;mso-wrap-distance-right:9pt;mso-wrap-distance-bottom:0;mso-position-horizontal:absolute;mso-position-horizontal-relative:text;mso-position-vertical:absolute;mso-position-vertical-relative:text;mso-width-percent:0;mso-height-percent:0;mso-width-relative:margin;mso-height-relative:margin;v-text-anchor:top" o:gfxdata="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" filled="f" strokecolor="black [3213]">
                 <v:textbox>
                   <w:txbxContent>
                     <w:p>
@@ -5070,17 +5143,9 @@
       <w:r>
         <w:t xml:space="preserve">new </w:t>
       </w:r>
-      <w:proofErr w:type="gramStart"/>
-      <w:r>
-        <w:t>tools</w:t>
-      </w:r>
-      <w:r>
-        <w:t>,</w:t>
-      </w:r>
-      <w:r>
-        <w:t xml:space="preserve"> and</w:t>
-      </w:r>
-      <w:proofErr w:type="gramEnd"/>
+      <w:r>
+        <w:t>tools and</w:t>
+      </w:r>
       <w:r>
         <w:t xml:space="preserve"> design</w:t>
       </w:r>
@@ -5104,9 +5169,8 @@
       <w:pPr>
         <w:pStyle w:val="Heading1"/>
       </w:pPr>
-      <w:bookmarkStart w:id="20" w:name="_Toc174958739"/>
-      <w:r>
-        <w:lastRenderedPageBreak/>
+      <w:bookmarkStart w:id="20" w:name="_Toc175563273"/>
+      <w:r>
         <w:t>Frequently Asked Questions (FAQs)</w:t>
       </w:r>
       <w:bookmarkEnd w:id="15"/>
@@ -5206,7 +5270,7 @@
       </w:pPr>
       <w:bookmarkStart w:id="21" w:name="_Toc49622675"/>
       <w:bookmarkStart w:id="22" w:name="_Toc49622799"/>
-      <w:bookmarkStart w:id="23" w:name="_Toc174958740"/>
+      <w:bookmarkStart w:id="23" w:name="_Toc175563274"/>
       <w:r>
         <w:lastRenderedPageBreak/>
         <w:t xml:space="preserve">An Overview of a </w:t>
@@ -5340,7 +5404,7 @@
       <w:pPr>
         <w:pStyle w:val="Heading1"/>
       </w:pPr>
-      <w:bookmarkStart w:id="24" w:name="_Toc174958741"/>
+      <w:bookmarkStart w:id="24" w:name="_Toc175563275"/>
       <w:r>
         <w:t>State of the Field</w:t>
       </w:r>
@@ -5411,6 +5475,9 @@
       <w:r>
         <w:t xml:space="preserve"> </w:t>
       </w:r>
+      <w:r>
+        <w:t>We will produce the Foundations assignment in three phases, increasing depth and breadth at each phase.</w:t>
+      </w:r>
     </w:p>
     <w:p>
       <w:pPr>
@@ -5529,7 +5596,7 @@
       <w:pPr>
         <w:pStyle w:val="Heading1"/>
       </w:pPr>
-      <w:bookmarkStart w:id="25" w:name="_Toc174958742"/>
+      <w:bookmarkStart w:id="25" w:name="_Toc175563276"/>
       <w:r>
         <w:t xml:space="preserve">Why a </w:t>
       </w:r>
@@ -5587,7 +5654,7 @@
                         <a:effectLst/>
                         <a:extLst>
                           <a:ext uri="{C572A759-6A51-4108-AA02-DFA0A04FC94B}">
-                            <ma14:wrappingTextBoxFlag xmlns:ma14="http://schemas.microsoft.com/office/mac/drawingml/2011/main" xmlns:w="http://schemas.openxmlformats.org/wordprocessingml/2006/main" xmlns:w10="urn:schemas-microsoft-com:office:word" xmlns:v="urn:schemas-microsoft-com:vml" xmlns:o="urn:schemas-microsoft-com:office:office" xmlns:mv="urn:schemas-microsoft-com:mac:vml" xmlns:mo="http://schemas.microsoft.com/office/mac/office/2008/main" xmlns=""/>
+                            <ma14:wrappingTextBoxFlag xmlns="" xmlns:mo="http://schemas.microsoft.com/office/mac/office/2008/main" xmlns:mv="urn:schemas-microsoft-com:mac:vml" xmlns:o="urn:schemas-microsoft-com:office:office" xmlns:v="urn:schemas-microsoft-com:vml" xmlns:w10="urn:schemas-microsoft-com:office:word" xmlns:w="http://schemas.openxmlformats.org/wordprocessingml/2006/main" xmlns:ma14="http://schemas.microsoft.com/office/mac/drawingml/2011/main"/>
                           </a:ext>
                         </a:extLst>
                       </wps:spPr>
@@ -5765,10 +5832,10 @@
           <w:noProof/>
         </w:rPr>
         <w:drawing>
-          <wp:inline distT="0" distB="0" distL="0" distR="0" wp14:anchorId="6D99E4F6" wp14:editId="2E5EFB80">
-            <wp:extent cx="4788707" cy="2693648"/>
-            <wp:effectExtent l="0" t="0" r="0" b="0"/>
-            <wp:docPr id="1272332117" name="Picture 14"/>
+          <wp:inline distT="0" distB="0" distL="0" distR="0" wp14:anchorId="527E7A5F" wp14:editId="202177B8">
+            <wp:extent cx="4876800" cy="2268220"/>
+            <wp:effectExtent l="0" t="0" r="0" b="5080"/>
+            <wp:docPr id="134352876" name="Picture 14" descr="A diagram of a field component&#10;&#10;Description automatically generated"/>
             <wp:cNvGraphicFramePr>
               <a:graphicFrameLocks xmlns:a="http://schemas.openxmlformats.org/drawingml/2006/main" noChangeAspect="1"/>
             </wp:cNvGraphicFramePr>
@@ -5776,7 +5843,7 @@
               <a:graphicData uri="http://schemas.openxmlformats.org/drawingml/2006/picture">
                 <pic:pic xmlns:pic="http://schemas.openxmlformats.org/drawingml/2006/picture">
                   <pic:nvPicPr>
-                    <pic:cNvPr id="1272332117" name="Picture 1272332117"/>
+                    <pic:cNvPr id="134352876" name="Picture 14" descr="A diagram of a field component&#10;&#10;Description automatically generated"/>
                     <pic:cNvPicPr/>
                   </pic:nvPicPr>
                   <pic:blipFill>
@@ -5788,7 +5855,7 @@
                   <pic:spPr>
                     <a:xfrm>
                       <a:off x="0" y="0"/>
-                      <a:ext cx="4793688" cy="2696450"/>
+                      <a:ext cx="4876800" cy="2268220"/>
                     </a:xfrm>
                     <a:prstGeom prst="rect">
                       <a:avLst/>
@@ -5878,7 +5945,7 @@
       </w:pPr>
       <w:bookmarkStart w:id="26" w:name="_Toc49622676"/>
       <w:bookmarkStart w:id="27" w:name="_Toc49622800"/>
-      <w:bookmarkStart w:id="28" w:name="_Toc174958743"/>
+      <w:bookmarkStart w:id="28" w:name="_Toc175563277"/>
       <w:r>
         <w:t>How To Succeed in this Course</w:t>
       </w:r>
@@ -5941,7 +6008,7 @@
       <w:bookmarkStart w:id="30" w:name="_Toc49622560"/>
       <w:bookmarkStart w:id="31" w:name="_Toc49622677"/>
       <w:bookmarkStart w:id="32" w:name="_Toc49622801"/>
-      <w:bookmarkStart w:id="33" w:name="_Toc174958744"/>
+      <w:bookmarkStart w:id="33" w:name="_Toc175563278"/>
       <w:r>
         <w:t>Select a Good Topic</w:t>
       </w:r>
@@ -6268,7 +6335,7 @@
       <w:pPr>
         <w:pStyle w:val="Heading1"/>
       </w:pPr>
-      <w:bookmarkStart w:id="34" w:name="_Toc174958745"/>
+      <w:bookmarkStart w:id="34" w:name="_Toc175563279"/>
       <w:r>
         <w:t>Phases of Understanding</w:t>
       </w:r>
@@ -6358,15 +6425,7 @@
         <w:t>or even</w:t>
       </w:r>
       <w:r>
-        <w:t xml:space="preserve"> understand what about the topic you do not understand.  This initial phase is perhaps the most challenging because it requires you to dive into one or several potential topic areas and boot-strap </w:t>
-      </w:r>
-      <w:proofErr w:type="gramStart"/>
-      <w:r>
-        <w:t>your</w:t>
-      </w:r>
-      <w:proofErr w:type="gramEnd"/>
-      <w:r>
-        <w:t xml:space="preserve"> understanding without prior knowledge.  </w:t>
+        <w:t xml:space="preserve"> understand what about the topic you do not understand.  This initial phase is perhaps the most challenging because it requires you to dive into one or several potential topic areas and bootstrap your understanding without prior knowledge.  </w:t>
       </w:r>
       <w:r>
         <w:rPr>
@@ -6433,7 +6492,31 @@
         <w:rPr>
           <w:b/>
         </w:rPr>
-        <w:t xml:space="preserve">Building a robust mental model: You know what you don’t know. </w:t>
+        <w:t xml:space="preserve">Building a robust mental model: You </w:t>
+      </w:r>
+      <w:r>
+        <w:rPr>
+          <w:b/>
+        </w:rPr>
+        <w:t>learn</w:t>
+      </w:r>
+      <w:r>
+        <w:rPr>
+          <w:b/>
+        </w:rPr>
+        <w:t xml:space="preserve"> what you </w:t>
+      </w:r>
+      <w:r>
+        <w:rPr>
+          <w:b/>
+        </w:rPr>
+        <w:t>did not</w:t>
+      </w:r>
+      <w:r>
+        <w:rPr>
+          <w:b/>
+        </w:rPr>
+        <w:t xml:space="preserve"> know. </w:t>
       </w:r>
       <w:r>
         <w:t>After establishing a preliminary mental model, you will have names for the terms and concepts you do not understand</w:t>
@@ -6470,14 +6553,26 @@
         <w:rPr>
           <w:b/>
         </w:rPr>
-        <w:t xml:space="preserve"> – Establishing expertise: You know. </w:t>
-      </w:r>
-      <w:r>
-        <w:t xml:space="preserve">In this phase you build true expertise in your topic area within the narrow scope you can explore within the </w:t>
+        <w:t xml:space="preserve"> – Establishing expertise: You know</w:t>
+      </w:r>
+      <w:r>
+        <w:rPr>
+          <w:b/>
+        </w:rPr>
+        <w:t xml:space="preserve"> a lot</w:t>
+      </w:r>
+      <w:r>
+        <w:rPr>
+          <w:b/>
+        </w:rPr>
+        <w:t xml:space="preserve">. </w:t>
+      </w:r>
+      <w:r>
+        <w:t xml:space="preserve">In this phase you build true expertise in your topic area within the narrow scope you can explore </w:t>
       </w:r>
       <w:r>
         <w:lastRenderedPageBreak/>
-        <w:t xml:space="preserve">span of </w:t>
+        <w:t xml:space="preserve">within the span of </w:t>
       </w:r>
       <w:r>
         <w:t>the course</w:t>
@@ -6492,16 +6587,7 @@
         <w:jc w:val="left"/>
       </w:pPr>
       <w:r>
-        <w:t>Each phase</w:t>
-      </w:r>
-      <w:r>
-        <w:t xml:space="preserve"> </w:t>
-      </w:r>
-      <w:r>
-        <w:t xml:space="preserve">will include producing </w:t>
-      </w:r>
-      <w:r>
-        <w:t xml:space="preserve">a draft of the Foundations paper.  Phases </w:t>
+        <w:t xml:space="preserve">Each phase will include producing a draft of the Foundations paper.  Phases </w:t>
       </w:r>
       <w:r>
         <w:t>B</w:t>
@@ -6513,10 +6599,7 @@
         <w:t>C</w:t>
       </w:r>
       <w:r>
-        <w:t xml:space="preserve"> will build on and refine previous phases</w:t>
-      </w:r>
-      <w:r>
-        <w:t xml:space="preserve">. Phases </w:t>
+        <w:t xml:space="preserve"> will build on and refine previous phases. Phases </w:t>
       </w:r>
       <w:r>
         <w:t>A</w:t>
@@ -6539,7 +6622,7 @@
       <w:bookmarkStart w:id="36" w:name="_Toc49622561"/>
       <w:bookmarkStart w:id="37" w:name="_Toc49622678"/>
       <w:bookmarkStart w:id="38" w:name="_Toc49622802"/>
-      <w:bookmarkStart w:id="39" w:name="_Toc174958746"/>
+      <w:bookmarkStart w:id="39" w:name="_Toc175563280"/>
       <w:r>
         <w:t>Plan Ahead, Work Ahead</w:t>
       </w:r>
@@ -6561,13 +6644,13 @@
         <mc:AlternateContent>
           <mc:Choice Requires="wps">
             <w:drawing>
-              <wp:anchor distT="0" distB="0" distL="114300" distR="114300" simplePos="0" relativeHeight="251663360" behindDoc="0" locked="0" layoutInCell="1" allowOverlap="1" wp14:anchorId="1AC59782" wp14:editId="41701E57">
+              <wp:anchor distT="0" distB="0" distL="114300" distR="114300" simplePos="0" relativeHeight="251663360" behindDoc="0" locked="0" layoutInCell="1" allowOverlap="1" wp14:anchorId="1AC59782" wp14:editId="21DFB08F">
                 <wp:simplePos x="0" y="0"/>
                 <wp:positionH relativeFrom="column">
-                  <wp:posOffset>1310005</wp:posOffset>
+                  <wp:posOffset>1407160</wp:posOffset>
                 </wp:positionH>
                 <wp:positionV relativeFrom="paragraph">
-                  <wp:posOffset>165735</wp:posOffset>
+                  <wp:posOffset>78051</wp:posOffset>
                 </wp:positionV>
                 <wp:extent cx="3472180" cy="831215"/>
                 <wp:effectExtent l="0" t="0" r="33020" b="32385"/>
@@ -6595,7 +6678,7 @@
                         <a:effectLst/>
                         <a:extLst>
                           <a:ext uri="{C572A759-6A51-4108-AA02-DFA0A04FC94B}">
-                            <ma14:wrappingTextBoxFlag xmlns:ma14="http://schemas.microsoft.com/office/mac/drawingml/2011/main" xmlns:w="http://schemas.openxmlformats.org/wordprocessingml/2006/main" xmlns:w10="urn:schemas-microsoft-com:office:word" xmlns:v="urn:schemas-microsoft-com:vml" xmlns:o="urn:schemas-microsoft-com:office:office" xmlns:mv="urn:schemas-microsoft-com:mac:vml" xmlns:mo="http://schemas.microsoft.com/office/mac/office/2008/main" xmlns=""/>
+                            <ma14:wrappingTextBoxFlag xmlns="" xmlns:mo="http://schemas.microsoft.com/office/mac/office/2008/main" xmlns:mv="urn:schemas-microsoft-com:mac:vml" xmlns:o="urn:schemas-microsoft-com:office:office" xmlns:v="urn:schemas-microsoft-com:vml" xmlns:w10="urn:schemas-microsoft-com:office:word" xmlns:w="http://schemas.openxmlformats.org/wordprocessingml/2006/main" xmlns:ma14="http://schemas.microsoft.com/office/mac/drawingml/2011/main"/>
                           </a:ext>
                         </a:extLst>
                       </wps:spPr>
@@ -6673,7 +6756,7 @@
           </mc:Choice>
           <mc:Fallback>
             <w:pict>
-              <v:shape w14:anchorId="1AC59782" id="Text Box 3" o:spid="_x0000_s1031" type="#_x0000_t202" style="position:absolute;margin-left:103.15pt;margin-top:13.05pt;width:273.4pt;height:65.45pt;z-index:251663360;visibility:visible;mso-wrap-style:square;mso-width-percent:0;mso-height-percent:0;mso-wrap-distance-left:9pt;mso-wrap-distance-top:0;mso-wrap-distance-right:9pt;mso-wrap-distance-bottom:0;mso-position-horizontal:absolute;mso-position-horizontal-relative:text;mso-position-vertical:absolute;mso-position-vertical-relative:text;mso-width-percent:0;mso-height-percent:0;mso-width-relative:margin;mso-height-relative:margin;v-text-anchor:top" o:gfxdata="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" filled="f" strokecolor="black [3213]">
+              <v:shape w14:anchorId="1AC59782" id="Text Box 3" o:spid="_x0000_s1031" type="#_x0000_t202" style="position:absolute;margin-left:110.8pt;margin-top:6.15pt;width:273.4pt;height:65.45pt;z-index:251663360;visibility:visible;mso-wrap-style:square;mso-width-percent:0;mso-height-percent:0;mso-wrap-distance-left:9pt;mso-wrap-distance-top:0;mso-wrap-distance-right:9pt;mso-wrap-distance-bottom:0;mso-position-horizontal:absolute;mso-position-horizontal-relative:text;mso-position-vertical:absolute;mso-position-vertical-relative:text;mso-width-percent:0;mso-height-percent:0;mso-width-relative:margin;mso-height-relative:margin;v-text-anchor:top" o:gfxdata="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" filled="f" strokecolor="black [3213]">
                 <v:textbox>
                   <w:txbxContent>
                     <w:p>
@@ -6798,7 +6881,7 @@
       <w:pPr>
         <w:pStyle w:val="Heading1"/>
       </w:pPr>
-      <w:bookmarkStart w:id="40" w:name="_Toc174958747"/>
+      <w:bookmarkStart w:id="40" w:name="_Toc175563281"/>
       <w:r>
         <w:t>Locate Credible and Relevant Resources</w:t>
       </w:r>
@@ -6873,10 +6956,7 @@
         <w:t xml:space="preserve">Generative AI Tools: </w:t>
       </w:r>
       <w:r>
-        <w:t>AI</w:t>
-      </w:r>
-      <w:r>
-        <w:t xml:space="preserve"> tools provide valuable content throughout the development of your project. At the same time, these tools can be spectacularly wrong with full confidence.  We will learn how to use generative AI tools as knowledge assistants in our work.</w:t>
+        <w:t>AI tools provide valuable content throughout the development of your project. At the same time, these tools can be spectacularly wrong with full confidence.  We will learn how to use generative AI tools as knowledge assistants in our work.</w:t>
       </w:r>
     </w:p>
     <w:p>
@@ -7153,7 +7233,7 @@
       <w:pPr>
         <w:pStyle w:val="Heading1"/>
       </w:pPr>
-      <w:bookmarkStart w:id="41" w:name="_Toc174958748"/>
+      <w:bookmarkStart w:id="41" w:name="_Toc175563282"/>
       <w:r>
         <w:t>How Many Resources Do I Need?</w:t>
       </w:r>
@@ -7197,7 +7277,25 @@
         <w:t>understand well</w:t>
       </w:r>
       <w:r>
-        <w:t>.  If I were to point to one of these resources, you should be able to tell me about it and how it informs your own work.  This is what we mean by understanding it well</w:t>
+        <w:t xml:space="preserve">.  If </w:t>
+      </w:r>
+      <w:r>
+        <w:t>someone pointed</w:t>
+      </w:r>
+      <w:r>
+        <w:t xml:space="preserve"> to one of these resources, you should be able to </w:t>
+      </w:r>
+      <w:r>
+        <w:t>describe</w:t>
+      </w:r>
+      <w:r>
+        <w:t xml:space="preserve"> it and </w:t>
+      </w:r>
+      <w:r>
+        <w:t xml:space="preserve">tell </w:t>
+      </w:r>
+      <w:r>
+        <w:t>how it informs your own work.  This is what we mean by understanding it well</w:t>
       </w:r>
       <w:r>
         <w:t xml:space="preserve">.  You will usually acquire these resources through the first half of the </w:t>
@@ -7230,13 +7328,8 @@
       </w:pPr>
       <w:r>
         <w:lastRenderedPageBreak/>
-        <w:t xml:space="preserve">Some signs that you are acquiring sufficient resources </w:t>
-      </w:r>
-      <w:proofErr w:type="spellStart"/>
-      <w:r>
-        <w:t>are:</w:t>
-      </w:r>
-      <w:proofErr w:type="spellEnd"/>
+        <w:t>Some signs that you are acquiring sufficient resources are:</w:t>
+      </w:r>
     </w:p>
     <w:p>
       <w:pPr>
@@ -7277,7 +7370,13 @@
         </w:numPr>
       </w:pPr>
       <w:r>
-        <w:t>You start to observe and appreciate multiple competing perspectives from community leaders.</w:t>
+        <w:t xml:space="preserve">You start to observe and appreciate multiple </w:t>
+      </w:r>
+      <w:r>
+        <w:t>d</w:t>
+      </w:r>
+      <w:r>
+        <w:t xml:space="preserve"> perspectives from community leaders.</w:t>
       </w:r>
     </w:p>
     <w:p>
@@ -7296,7 +7395,7 @@
       <w:pPr>
         <w:pStyle w:val="Heading1"/>
       </w:pPr>
-      <w:bookmarkStart w:id="42" w:name="_Toc174958749"/>
+      <w:bookmarkStart w:id="42" w:name="_Toc175563283"/>
       <w:r>
         <w:t xml:space="preserve">Own </w:t>
       </w:r>
@@ -7358,7 +7457,7 @@
                         <a:effectLst/>
                         <a:extLst>
                           <a:ext uri="{C572A759-6A51-4108-AA02-DFA0A04FC94B}">
-                            <ma14:wrappingTextBoxFlag xmlns:ma14="http://schemas.microsoft.com/office/mac/drawingml/2011/main" xmlns:w="http://schemas.openxmlformats.org/wordprocessingml/2006/main" xmlns:w10="urn:schemas-microsoft-com:office:word" xmlns:v="urn:schemas-microsoft-com:vml" xmlns:o="urn:schemas-microsoft-com:office:office" xmlns:mv="urn:schemas-microsoft-com:mac:vml" xmlns:mo="http://schemas.microsoft.com/office/mac/office/2008/main" xmlns=""/>
+                            <ma14:wrappingTextBoxFlag xmlns="" xmlns:mo="http://schemas.microsoft.com/office/mac/office/2008/main" xmlns:mv="urn:schemas-microsoft-com:mac:vml" xmlns:o="urn:schemas-microsoft-com:office:office" xmlns:v="urn:schemas-microsoft-com:vml" xmlns:w10="urn:schemas-microsoft-com:office:word" xmlns:w="http://schemas.openxmlformats.org/wordprocessingml/2006/main" xmlns:ma14="http://schemas.microsoft.com/office/mac/drawingml/2011/main"/>
                           </a:ext>
                         </a:extLst>
                       </wps:spPr>
@@ -7491,7 +7590,7 @@
       <w:pPr>
         <w:pStyle w:val="Heading1"/>
       </w:pPr>
-      <w:bookmarkStart w:id="43" w:name="_Toc174958750"/>
+      <w:bookmarkStart w:id="43" w:name="_Toc175563284"/>
       <w:r>
         <w:t>Generative AI Tools</w:t>
       </w:r>
@@ -7646,7 +7745,7 @@
       <w:pPr>
         <w:pStyle w:val="ChapterTitle"/>
       </w:pPr>
-      <w:bookmarkStart w:id="44" w:name="_Toc174958751"/>
+      <w:bookmarkStart w:id="44" w:name="_Toc175563285"/>
       <w:r>
         <w:lastRenderedPageBreak/>
         <w:t>Communicating</w:t>
@@ -7709,7 +7808,7 @@
       <w:pPr>
         <w:pStyle w:val="Heading1"/>
       </w:pPr>
-      <w:bookmarkStart w:id="45" w:name="_Toc174958752"/>
+      <w:bookmarkStart w:id="45" w:name="_Toc175563286"/>
       <w:r>
         <w:t>General</w:t>
       </w:r>
@@ -7877,7 +7976,7 @@
       <w:r>
         <w:br w:type="page"/>
       </w:r>
-      <w:bookmarkStart w:id="46" w:name="_Toc174958753"/>
+      <w:bookmarkStart w:id="46" w:name="_Toc175563287"/>
       <w:r>
         <w:lastRenderedPageBreak/>
         <w:t>Writing</w:t>
@@ -7932,7 +8031,7 @@
                         <a:effectLst/>
                         <a:extLst>
                           <a:ext uri="{C572A759-6A51-4108-AA02-DFA0A04FC94B}">
-                            <ma14:wrappingTextBoxFlag xmlns:ma14="http://schemas.microsoft.com/office/mac/drawingml/2011/main" xmlns:w="http://schemas.openxmlformats.org/wordprocessingml/2006/main" xmlns:w10="urn:schemas-microsoft-com:office:word" xmlns:v="urn:schemas-microsoft-com:vml" xmlns:o="urn:schemas-microsoft-com:office:office" xmlns:mv="urn:schemas-microsoft-com:mac:vml" xmlns:mo="http://schemas.microsoft.com/office/mac/office/2008/main" xmlns=""/>
+                            <ma14:wrappingTextBoxFlag xmlns="" xmlns:mo="http://schemas.microsoft.com/office/mac/office/2008/main" xmlns:mv="urn:schemas-microsoft-com:mac:vml" xmlns:o="urn:schemas-microsoft-com:office:office" xmlns:v="urn:schemas-microsoft-com:vml" xmlns:w10="urn:schemas-microsoft-com:office:word" xmlns:w="http://schemas.openxmlformats.org/wordprocessingml/2006/main" xmlns:ma14="http://schemas.microsoft.com/office/mac/drawingml/2011/main"/>
                           </a:ext>
                         </a:extLst>
                       </wps:spPr>
@@ -8285,7 +8384,7 @@
                         <a:effectLst/>
                         <a:extLst>
                           <a:ext uri="{C572A759-6A51-4108-AA02-DFA0A04FC94B}">
-                            <ma14:wrappingTextBoxFlag xmlns:ma14="http://schemas.microsoft.com/office/mac/drawingml/2011/main" xmlns:w="http://schemas.openxmlformats.org/wordprocessingml/2006/main" xmlns:w10="urn:schemas-microsoft-com:office:word" xmlns:v="urn:schemas-microsoft-com:vml" xmlns:o="urn:schemas-microsoft-com:office:office" xmlns:mv="urn:schemas-microsoft-com:mac:vml" xmlns:mo="http://schemas.microsoft.com/office/mac/office/2008/main" xmlns=""/>
+                            <ma14:wrappingTextBoxFlag xmlns="" xmlns:mo="http://schemas.microsoft.com/office/mac/office/2008/main" xmlns:mv="urn:schemas-microsoft-com:mac:vml" xmlns:o="urn:schemas-microsoft-com:office:office" xmlns:v="urn:schemas-microsoft-com:vml" xmlns:w10="urn:schemas-microsoft-com:office:word" xmlns:w="http://schemas.openxmlformats.org/wordprocessingml/2006/main" xmlns:ma14="http://schemas.microsoft.com/office/mac/drawingml/2011/main"/>
                           </a:ext>
                         </a:extLst>
                       </wps:spPr>
@@ -8790,7 +8889,7 @@
                         <a:effectLst/>
                         <a:extLst>
                           <a:ext uri="{C572A759-6A51-4108-AA02-DFA0A04FC94B}">
-                            <ma14:wrappingTextBoxFlag xmlns:ma14="http://schemas.microsoft.com/office/mac/drawingml/2011/main" xmlns:w="http://schemas.openxmlformats.org/wordprocessingml/2006/main" xmlns:w10="urn:schemas-microsoft-com:office:word" xmlns:v="urn:schemas-microsoft-com:vml" xmlns:o="urn:schemas-microsoft-com:office:office" xmlns:mv="urn:schemas-microsoft-com:mac:vml" xmlns:mo="http://schemas.microsoft.com/office/mac/office/2008/main" xmlns=""/>
+                            <ma14:wrappingTextBoxFlag xmlns="" xmlns:mo="http://schemas.microsoft.com/office/mac/office/2008/main" xmlns:mv="urn:schemas-microsoft-com:mac:vml" xmlns:o="urn:schemas-microsoft-com:office:office" xmlns:v="urn:schemas-microsoft-com:vml" xmlns:w10="urn:schemas-microsoft-com:office:word" xmlns:w="http://schemas.openxmlformats.org/wordprocessingml/2006/main" xmlns:ma14="http://schemas.microsoft.com/office/mac/drawingml/2011/main"/>
                           </a:ext>
                         </a:extLst>
                       </wps:spPr>
@@ -8963,7 +9062,7 @@
                         <a:effectLst/>
                         <a:extLst>
                           <a:ext uri="{C572A759-6A51-4108-AA02-DFA0A04FC94B}">
-                            <ma14:wrappingTextBoxFlag xmlns:ma14="http://schemas.microsoft.com/office/mac/drawingml/2011/main" xmlns:w="http://schemas.openxmlformats.org/wordprocessingml/2006/main" xmlns:w10="urn:schemas-microsoft-com:office:word" xmlns:v="urn:schemas-microsoft-com:vml" xmlns:o="urn:schemas-microsoft-com:office:office" xmlns:mv="urn:schemas-microsoft-com:mac:vml" xmlns:mo="http://schemas.microsoft.com/office/mac/office/2008/main" xmlns=""/>
+                            <ma14:wrappingTextBoxFlag xmlns="" xmlns:mo="http://schemas.microsoft.com/office/mac/office/2008/main" xmlns:mv="urn:schemas-microsoft-com:mac:vml" xmlns:o="urn:schemas-microsoft-com:office:office" xmlns:v="urn:schemas-microsoft-com:vml" xmlns:w10="urn:schemas-microsoft-com:office:word" xmlns:w="http://schemas.openxmlformats.org/wordprocessingml/2006/main" xmlns:ma14="http://schemas.microsoft.com/office/mac/drawingml/2011/main"/>
                           </a:ext>
                         </a:extLst>
                       </wps:spPr>
@@ -9175,7 +9274,7 @@
       <w:pPr>
         <w:pStyle w:val="Heading1"/>
       </w:pPr>
-      <w:bookmarkStart w:id="47" w:name="_Toc174958754"/>
+      <w:bookmarkStart w:id="47" w:name="_Toc175563288"/>
       <w:r>
         <w:rPr>
           <w:noProof/>
@@ -9218,7 +9317,7 @@
                         <a:effectLst/>
                         <a:extLst>
                           <a:ext uri="{C572A759-6A51-4108-AA02-DFA0A04FC94B}">
-                            <ma14:wrappingTextBoxFlag xmlns:ma14="http://schemas.microsoft.com/office/mac/drawingml/2011/main" xmlns:w="http://schemas.openxmlformats.org/wordprocessingml/2006/main" xmlns:w10="urn:schemas-microsoft-com:office:word" xmlns:v="urn:schemas-microsoft-com:vml" xmlns:o="urn:schemas-microsoft-com:office:office" xmlns:mv="urn:schemas-microsoft-com:mac:vml" xmlns:mo="http://schemas.microsoft.com/office/mac/office/2008/main" xmlns=""/>
+                            <ma14:wrappingTextBoxFlag xmlns="" xmlns:mo="http://schemas.microsoft.com/office/mac/office/2008/main" xmlns:mv="urn:schemas-microsoft-com:mac:vml" xmlns:o="urn:schemas-microsoft-com:office:office" xmlns:v="urn:schemas-microsoft-com:vml" xmlns:w10="urn:schemas-microsoft-com:office:word" xmlns:w="http://schemas.openxmlformats.org/wordprocessingml/2006/main" xmlns:ma14="http://schemas.microsoft.com/office/mac/drawingml/2011/main"/>
                           </a:ext>
                         </a:extLst>
                       </wps:spPr>
@@ -9635,7 +9734,7 @@
       <w:pPr>
         <w:pStyle w:val="Heading1"/>
       </w:pPr>
-      <w:bookmarkStart w:id="48" w:name="_Toc174958755"/>
+      <w:bookmarkStart w:id="48" w:name="_Toc175563289"/>
       <w:r>
         <w:rPr>
           <w:noProof/>
@@ -9677,7 +9776,7 @@
                         <a:effectLst/>
                         <a:extLst>
                           <a:ext uri="{C572A759-6A51-4108-AA02-DFA0A04FC94B}">
-                            <ma14:wrappingTextBoxFlag xmlns:ma14="http://schemas.microsoft.com/office/mac/drawingml/2011/main" xmlns:w="http://schemas.openxmlformats.org/wordprocessingml/2006/main" xmlns:w10="urn:schemas-microsoft-com:office:word" xmlns:v="urn:schemas-microsoft-com:vml" xmlns:o="urn:schemas-microsoft-com:office:office" xmlns:mv="urn:schemas-microsoft-com:mac:vml" xmlns:mo="http://schemas.microsoft.com/office/mac/office/2008/main" xmlns=""/>
+                            <ma14:wrappingTextBoxFlag xmlns="" xmlns:mo="http://schemas.microsoft.com/office/mac/office/2008/main" xmlns:mv="urn:schemas-microsoft-com:mac:vml" xmlns:o="urn:schemas-microsoft-com:office:office" xmlns:v="urn:schemas-microsoft-com:vml" xmlns:w10="urn:schemas-microsoft-com:office:word" xmlns:w="http://schemas.openxmlformats.org/wordprocessingml/2006/main" xmlns:ma14="http://schemas.microsoft.com/office/mac/drawingml/2011/main"/>
                           </a:ext>
                         </a:extLst>
                       </wps:spPr>
@@ -9829,7 +9928,7 @@
       <w:pPr>
         <w:pStyle w:val="ChapterTitle"/>
       </w:pPr>
-      <w:bookmarkStart w:id="49" w:name="_Toc174958756"/>
+      <w:bookmarkStart w:id="49" w:name="_Toc175563290"/>
       <w:r>
         <w:t>Course Assignments</w:t>
       </w:r>
@@ -9881,7 +9980,7 @@
       <w:pPr>
         <w:pStyle w:val="Heading1"/>
       </w:pPr>
-      <w:bookmarkStart w:id="50" w:name="_Toc174958757"/>
+      <w:bookmarkStart w:id="50" w:name="_Toc175563291"/>
       <w:r>
         <w:t xml:space="preserve">Recurrent Assignment: </w:t>
       </w:r>
@@ -10261,7 +10360,7 @@
       <w:r>
         <w:br w:type="page"/>
       </w:r>
-      <w:bookmarkStart w:id="51" w:name="_Toc174958758"/>
+      <w:bookmarkStart w:id="51" w:name="_Toc175563292"/>
       <w:r>
         <w:lastRenderedPageBreak/>
         <w:t>Recurrent Assignment: Class Discussion</w:t>
@@ -10442,7 +10541,7 @@
       <w:pPr>
         <w:pStyle w:val="Heading1"/>
       </w:pPr>
-      <w:bookmarkStart w:id="52" w:name="_Toc174958759"/>
+      <w:bookmarkStart w:id="52" w:name="_Toc175563293"/>
       <w:r>
         <w:t>Recurrent Assignments: Technical Writing</w:t>
       </w:r>
@@ -10515,7 +10614,7 @@
       <w:r>
         <w:br w:type="page"/>
       </w:r>
-      <w:bookmarkStart w:id="53" w:name="_Toc174958760"/>
+      <w:bookmarkStart w:id="53" w:name="_Toc175563294"/>
       <w:r>
         <w:lastRenderedPageBreak/>
         <w:t xml:space="preserve">Assignment 1: </w:t>
@@ -10704,7 +10803,21 @@
           <w:b/>
           <w:bCs/>
         </w:rPr>
-        <w:t xml:space="preserve">Video: </w:t>
+        <w:t>Video</w:t>
+      </w:r>
+      <w:r>
+        <w:rPr>
+          <w:b/>
+          <w:bCs/>
+        </w:rPr>
+        <w:t xml:space="preserve"> presentation</w:t>
+      </w:r>
+      <w:r>
+        <w:rPr>
+          <w:b/>
+          <w:bCs/>
+        </w:rPr>
+        <w:t xml:space="preserve">: </w:t>
       </w:r>
       <w:r>
         <w:t>Each student will record a 30 – 45 second video that gives the viewer an essential idea of your topic.  We will show all videos in class.</w:t>
@@ -10780,7 +10893,7 @@
       <w:pPr>
         <w:pStyle w:val="BodyText"/>
         <w:numPr>
-          <w:ilvl w:val="1"/>
+          <w:ilvl w:val="2"/>
           <w:numId w:val="27"/>
         </w:numPr>
       </w:pPr>
@@ -10789,47 +10902,10 @@
           <w:b/>
           <w:bCs/>
         </w:rPr>
-        <w:t xml:space="preserve">Phase </w:t>
-      </w:r>
-      <w:r>
-        <w:rPr>
-          <w:b/>
-          <w:bCs/>
-        </w:rPr>
-        <w:t>C</w:t>
-      </w:r>
-      <w:r>
-        <w:rPr>
-          <w:b/>
-          <w:bCs/>
-        </w:rPr>
-        <w:t>:</w:t>
-      </w:r>
-      <w:r>
-        <w:t xml:space="preserve"> </w:t>
-      </w:r>
-      <w:r>
-        <w:rPr>
-          <w:b/>
-          <w:bCs/>
-        </w:rPr>
-        <w:t>Expertise.</w:t>
-      </w:r>
-      <w:r>
-        <w:rPr>
-          <w:b/>
-          <w:bCs/>
-        </w:rPr>
-        <w:t xml:space="preserve"> </w:t>
-      </w:r>
-      <w:r>
-        <w:t xml:space="preserve">You will demonstrate a deep understanding of a particular aspect of your topic, typically a narrower scope than what you were </w:t>
-      </w:r>
-      <w:r>
-        <w:t>initi</w:t>
-      </w:r>
-      <w:r>
-        <w:t>ally exploring.  This phase will also require a formal presentation.</w:t>
+        <w:t>Paper:</w:t>
+      </w:r>
+      <w:r>
+        <w:t xml:space="preserve"> This assignment has a paper only, no presentation.</w:t>
       </w:r>
     </w:p>
     <w:p>
@@ -10839,36 +10915,72 @@
           <w:ilvl w:val="2"/>
           <w:numId w:val="27"/>
         </w:numPr>
-        <w:tabs>
-          <w:tab w:val="left" w:pos="1646"/>
-        </w:tabs>
-        <w:jc w:val="left"/>
-      </w:pPr>
-      <w:r>
-        <w:rPr>
-          <w:b/>
-          <w:bCs/>
-        </w:rPr>
-        <w:t>In-person presentation</w:t>
-      </w:r>
-      <w:r>
-        <w:rPr>
-          <w:b/>
-          <w:bCs/>
-        </w:rPr>
-        <w:t xml:space="preserve">: </w:t>
-      </w:r>
-      <w:r>
-        <w:t>The p</w:t>
-      </w:r>
-      <w:r>
-        <w:t xml:space="preserve">resentation will be </w:t>
-      </w:r>
-      <w:r>
-        <w:t>10</w:t>
-      </w:r>
-      <w:r>
-        <w:t xml:space="preserve"> minutes.</w:t>
+      </w:pPr>
+      <w:r>
+        <w:rPr>
+          <w:b/>
+          <w:bCs/>
+        </w:rPr>
+        <w:t>Presentation:</w:t>
+      </w:r>
+      <w:r>
+        <w:t xml:space="preserve"> None.</w:t>
+      </w:r>
+    </w:p>
+    <w:p>
+      <w:pPr>
+        <w:pStyle w:val="BodyText"/>
+        <w:numPr>
+          <w:ilvl w:val="1"/>
+          <w:numId w:val="27"/>
+        </w:numPr>
+      </w:pPr>
+      <w:r>
+        <w:rPr>
+          <w:b/>
+          <w:bCs/>
+        </w:rPr>
+        <w:t xml:space="preserve">Phase </w:t>
+      </w:r>
+      <w:r>
+        <w:rPr>
+          <w:b/>
+          <w:bCs/>
+        </w:rPr>
+        <w:t>C</w:t>
+      </w:r>
+      <w:r>
+        <w:rPr>
+          <w:b/>
+          <w:bCs/>
+        </w:rPr>
+        <w:t>:</w:t>
+      </w:r>
+      <w:r>
+        <w:t xml:space="preserve"> </w:t>
+      </w:r>
+      <w:r>
+        <w:rPr>
+          <w:b/>
+          <w:bCs/>
+        </w:rPr>
+        <w:t>Expertise.</w:t>
+      </w:r>
+      <w:r>
+        <w:rPr>
+          <w:b/>
+          <w:bCs/>
+        </w:rPr>
+        <w:t xml:space="preserve"> </w:t>
+      </w:r>
+      <w:r>
+        <w:t xml:space="preserve">You will demonstrate a deep understanding of a particular aspect of your topic, typically a narrower scope than what you were </w:t>
+      </w:r>
+      <w:r>
+        <w:t>initi</w:t>
+      </w:r>
+      <w:r>
+        <w:t>ally exploring.  This phase will also require a formal presentation.</w:t>
       </w:r>
     </w:p>
     <w:p>
@@ -10888,10 +11000,47 @@
           <w:b/>
           <w:bCs/>
         </w:rPr>
+        <w:t>Live</w:t>
+      </w:r>
+      <w:r>
+        <w:rPr>
+          <w:b/>
+          <w:bCs/>
+        </w:rPr>
+        <w:t xml:space="preserve"> presentation: </w:t>
+      </w:r>
+      <w:r>
+        <w:t>The presentation will be 10 minutes.</w:t>
+      </w:r>
+    </w:p>
+    <w:p>
+      <w:pPr>
+        <w:pStyle w:val="BodyText"/>
+        <w:numPr>
+          <w:ilvl w:val="2"/>
+          <w:numId w:val="27"/>
+        </w:numPr>
+        <w:tabs>
+          <w:tab w:val="left" w:pos="1646"/>
+        </w:tabs>
+        <w:jc w:val="left"/>
+      </w:pPr>
+      <w:r>
+        <w:rPr>
+          <w:b/>
+          <w:bCs/>
+        </w:rPr>
+        <w:lastRenderedPageBreak/>
         <w:t xml:space="preserve">Dialogue: </w:t>
       </w:r>
       <w:r>
-        <w:t>After showing your video, we will ask questions to assess your progress in building your knowledge of the topic.</w:t>
+        <w:t xml:space="preserve">After </w:t>
+      </w:r>
+      <w:r>
+        <w:t>your presentation</w:t>
+      </w:r>
+      <w:r>
+        <w:t>, we will ask questions to assess your progress in building your knowledge of the topic.</w:t>
       </w:r>
     </w:p>
     <w:p>
@@ -10903,7 +11052,6 @@
         </w:numPr>
       </w:pPr>
       <w:r>
-        <w:lastRenderedPageBreak/>
         <w:t xml:space="preserve">The </w:t>
       </w:r>
       <w:r>
@@ -11164,7 +11312,7 @@
       <w:r>
         <w:br w:type="page"/>
       </w:r>
-      <w:bookmarkStart w:id="54" w:name="_Toc174958761"/>
+      <w:bookmarkStart w:id="54" w:name="_Toc175563295"/>
       <w:r>
         <w:lastRenderedPageBreak/>
         <w:t xml:space="preserve">Assignment </w:t>
@@ -11370,7 +11518,21 @@
           <w:b/>
           <w:bCs/>
         </w:rPr>
-        <w:t xml:space="preserve">Video: </w:t>
+        <w:t>Video</w:t>
+      </w:r>
+      <w:r>
+        <w:rPr>
+          <w:b/>
+          <w:bCs/>
+        </w:rPr>
+        <w:t xml:space="preserve"> presentation</w:t>
+      </w:r>
+      <w:r>
+        <w:rPr>
+          <w:b/>
+          <w:bCs/>
+        </w:rPr>
+        <w:t xml:space="preserve">: </w:t>
       </w:r>
       <w:r>
         <w:t>The r</w:t>
@@ -11379,7 +11541,7 @@
         <w:t xml:space="preserve">ecorded presentation will be </w:t>
       </w:r>
       <w:r>
-        <w:t>2</w:t>
+        <w:t>3</w:t>
       </w:r>
       <w:r>
         <w:t xml:space="preserve"> minutes.</w:t>
@@ -11425,7 +11587,7 @@
       <w:r>
         <w:br w:type="page"/>
       </w:r>
-      <w:bookmarkStart w:id="55" w:name="_Toc174958762"/>
+      <w:bookmarkStart w:id="55" w:name="_Toc175563296"/>
       <w:r>
         <w:lastRenderedPageBreak/>
         <w:t xml:space="preserve">Assignment </w:t>
@@ -11767,7 +11929,7 @@
       <w:r>
         <w:br w:type="page"/>
       </w:r>
-      <w:bookmarkStart w:id="56" w:name="_Toc174958763"/>
+      <w:bookmarkStart w:id="56" w:name="_Toc175563297"/>
       <w:r>
         <w:rPr>
           <w:sz w:val="28"/>
@@ -12124,7 +12286,7 @@
       <w:r>
         <w:br w:type="page"/>
       </w:r>
-      <w:bookmarkStart w:id="57" w:name="_Toc174958764"/>
+      <w:bookmarkStart w:id="57" w:name="_Toc175563298"/>
       <w:r>
         <w:lastRenderedPageBreak/>
         <w:t>CS373 Writing Evaluation Form</w:t>
@@ -13836,7 +13998,7 @@
         </w:rPr>
         <w:br w:type="page"/>
       </w:r>
-      <w:bookmarkStart w:id="58" w:name="_Toc174958765"/>
+      <w:bookmarkStart w:id="58" w:name="_Toc175563299"/>
       <w:r>
         <w:lastRenderedPageBreak/>
         <w:t>CS373 Presentation Evaluation Form</w:t>

</xml_diff>